<commit_message>
materiaal en middelenlijst aangepast
</commit_message>
<xml_diff>
--- a/Documentatie/Al in Projectdocumentatie/Materiaal en middelen.docx
+++ b/Documentatie/Al in Projectdocumentatie/Materiaal en middelen.docx
@@ -435,8 +435,6 @@
           <w:bCs/>
         </w:rPr>
       </w:pPr>
-      <w:bookmarkStart w:id="0" w:name="_GoBack"/>
-      <w:bookmarkEnd w:id="0"/>
       <w:r>
         <w:rPr>
           <w:b/>
@@ -463,12 +461,12 @@
         <w:pStyle w:val="Kop1"/>
         <w:spacing w:before="0"/>
       </w:pPr>
-      <w:bookmarkStart w:id="1" w:name="_Toc405989761"/>
+      <w:bookmarkStart w:id="0" w:name="_Toc405989761"/>
       <w:r>
         <w:lastRenderedPageBreak/>
         <w:t>Materiaal</w:t>
       </w:r>
-      <w:bookmarkEnd w:id="1"/>
+      <w:bookmarkEnd w:id="0"/>
       <w:r>
         <w:tab/>
       </w:r>
@@ -583,60 +581,75 @@
       <w:pPr>
         <w:pStyle w:val="Kop1"/>
       </w:pPr>
-      <w:bookmarkStart w:id="2" w:name="_Toc405989762"/>
+      <w:bookmarkStart w:id="1" w:name="_Toc405989762"/>
       <w:r>
         <w:lastRenderedPageBreak/>
         <w:t>Middelen</w:t>
       </w:r>
+      <w:bookmarkEnd w:id="1"/>
+    </w:p>
+    <w:p/>
+    <w:p>
+      <w:proofErr w:type="spellStart"/>
+      <w:r>
+        <w:t>Fedde</w:t>
+      </w:r>
+      <w:proofErr w:type="spellEnd"/>
+      <w:r>
+        <w:t xml:space="preserve"> van </w:t>
+      </w:r>
+      <w:proofErr w:type="spellStart"/>
+      <w:r>
+        <w:t>Gils</w:t>
+      </w:r>
+      <w:proofErr w:type="spellEnd"/>
+    </w:p>
+    <w:p>
+      <w:r>
+        <w:t xml:space="preserve">Peter </w:t>
+      </w:r>
+      <w:proofErr w:type="spellStart"/>
+      <w:r>
+        <w:t>Ipenburg</w:t>
+      </w:r>
+      <w:proofErr w:type="spellEnd"/>
+    </w:p>
+    <w:p>
+      <w:proofErr w:type="spellStart"/>
+      <w:r>
+        <w:t>Fer</w:t>
+      </w:r>
+      <w:proofErr w:type="spellEnd"/>
+      <w:r>
+        <w:t xml:space="preserve"> van Krimpen</w:t>
+      </w:r>
+    </w:p>
+    <w:p>
+      <w:r>
+        <w:t>Safari</w:t>
+      </w:r>
+    </w:p>
+    <w:p>
+      <w:proofErr w:type="spellStart"/>
+      <w:r>
+        <w:t>FireFox</w:t>
+      </w:r>
+      <w:proofErr w:type="spellEnd"/>
+    </w:p>
+    <w:p>
+      <w:r>
+        <w:t>Opera</w:t>
+      </w:r>
+    </w:p>
+    <w:p>
+      <w:r>
+        <w:t xml:space="preserve">Internet </w:t>
+      </w:r>
+      <w:bookmarkStart w:id="2" w:name="_GoBack"/>
       <w:bookmarkEnd w:id="2"/>
-    </w:p>
-    <w:p/>
-    <w:p>
-      <w:proofErr w:type="spellStart"/>
-      <w:r>
-        <w:t>Fedde</w:t>
-      </w:r>
-      <w:proofErr w:type="spellEnd"/>
-      <w:r>
-        <w:t xml:space="preserve"> van </w:t>
-      </w:r>
-      <w:proofErr w:type="spellStart"/>
-      <w:r>
-        <w:t>Gils</w:t>
-      </w:r>
-      <w:proofErr w:type="spellEnd"/>
-    </w:p>
-    <w:p>
-      <w:r>
-        <w:t xml:space="preserve">Peter </w:t>
-      </w:r>
-      <w:proofErr w:type="spellStart"/>
-      <w:r>
-        <w:t>Ipenburg</w:t>
-      </w:r>
-      <w:proofErr w:type="spellEnd"/>
-    </w:p>
-    <w:p>
-      <w:proofErr w:type="spellStart"/>
-      <w:r>
-        <w:t>Fer</w:t>
-      </w:r>
-      <w:proofErr w:type="spellEnd"/>
-      <w:r>
-        <w:t xml:space="preserve"> van Krimpen</w:t>
-      </w:r>
-    </w:p>
-    <w:p>
-      <w:r>
-        <w:t>Safari</w:t>
-      </w:r>
-    </w:p>
-    <w:p>
-      <w:proofErr w:type="spellStart"/>
-      <w:r>
-        <w:t>FireFox</w:t>
-      </w:r>
-      <w:proofErr w:type="spellEnd"/>
+      <w:r>
+        <w:t>Explorer</w:t>
+      </w:r>
     </w:p>
     <w:p>
       <w:r>
@@ -1773,7 +1786,7 @@
 </file>
 
 <file path=customXml/itemProps1.xml><?xml version="1.0" encoding="utf-8"?>
-<ds:datastoreItem xmlns:ds="http://schemas.openxmlformats.org/officeDocument/2006/customXml" ds:itemID="{12E8D4AB-DABE-420D-BA75-814AE575A068}">
+<ds:datastoreItem xmlns:ds="http://schemas.openxmlformats.org/officeDocument/2006/customXml" ds:itemID="{B9146AE1-6B23-4989-BA20-F2BAB64BA66D}">
   <ds:schemaRefs>
     <ds:schemaRef ds:uri="http://schemas.openxmlformats.org/officeDocument/2006/bibliography"/>
   </ds:schemaRefs>

</xml_diff>